<commit_message>
Update DATS 6103 Project Proposal.docx
</commit_message>
<xml_diff>
--- a/DATS 6103 Project Proposal.docx
+++ b/DATS 6103 Project Proposal.docx
@@ -158,7 +158,21 @@
           <w:rFonts w:ascii="Arial" w:eastAsia="Times New Roman" w:hAnsi="Arial" w:cs="Arial"/>
           <w:color w:val="000000"/>
         </w:rPr>
-        <w:t>We plan to use both a random forest model and a logistic regression model on this dataset to determine what factors may affect voter turnout and predict the likelihood that an individual plans to vote. Both models will be standard form.</w:t>
+        <w:t xml:space="preserve">We plan to use both a random forest model on this dataset to determine what factors may affect voter turnout and predict the likelihood that an individual plans to vote. </w:t>
+      </w:r>
+      <w:r>
+        <w:rPr>
+          <w:rFonts w:ascii="Arial" w:eastAsia="Times New Roman" w:hAnsi="Arial" w:cs="Arial"/>
+          <w:color w:val="000000"/>
+        </w:rPr>
+        <w:t>The model</w:t>
+      </w:r>
+      <w:r>
+        <w:rPr>
+          <w:rFonts w:ascii="Arial" w:eastAsia="Times New Roman" w:hAnsi="Arial" w:cs="Arial"/>
+          <w:color w:val="000000"/>
+        </w:rPr>
+        <w:t xml:space="preserve"> will be standard form.</w:t>
       </w:r>
       <w:r>
         <w:rPr>
@@ -215,27 +229,18 @@
         </w:rPr>
         <w:t>Scikit-learn will be used to create, train, and test our models, and PQt5 will be used to create our GUI</w:t>
       </w:r>
-    </w:p>
-    <w:p>
-      <w:pPr>
-        <w:spacing w:after="0" w:line="240" w:lineRule="auto"/>
-        <w:textAlignment w:val="baseline"/>
-        <w:rPr>
-          <w:rFonts w:ascii="Arial" w:eastAsia="Times New Roman" w:hAnsi="Arial" w:cs="Arial"/>
-          <w:color w:val="000000"/>
-        </w:rPr>
-      </w:pPr>
       <w:r>
         <w:rPr>
           <w:rFonts w:ascii="Arial" w:eastAsia="Times New Roman" w:hAnsi="Arial" w:cs="Arial"/>
           <w:color w:val="000000"/>
         </w:rPr>
-        <w:t>What reference materials will you use to obtain sufficient background on applying the chosen network to the specific problem that you selected?</w:t>
+        <w:t>.</w:t>
       </w:r>
     </w:p>
     <w:p>
       <w:pPr>
         <w:spacing w:after="0" w:line="240" w:lineRule="auto"/>
+        <w:ind w:firstLine="360"/>
         <w:textAlignment w:val="baseline"/>
         <w:rPr>
           <w:rFonts w:ascii="Arial" w:eastAsia="Times New Roman" w:hAnsi="Arial" w:cs="Arial"/>
@@ -261,7 +266,7 @@
           <w:rFonts w:ascii="Arial" w:eastAsia="Times New Roman" w:hAnsi="Arial" w:cs="Arial"/>
           <w:color w:val="000000"/>
         </w:rPr>
-        <w:t>our voter analysis project are the 6103 Data Mining course materials, the official documentation websites for the packages we will be using, and various websites such as medium.com.</w:t>
+        <w:t>our voter analysis are the 6103 Data Mining course materials, the official documentation websites for the packages we will be using, and various websites such as medium.com.</w:t>
       </w:r>
     </w:p>
     <w:p>
@@ -302,21 +307,12 @@
         </w:rPr>
         <w:t xml:space="preserve"> </w:t>
       </w:r>
-      <w:proofErr w:type="gramStart"/>
       <w:r>
         <w:rPr>
           <w:rFonts w:ascii="Arial" w:eastAsia="Times New Roman" w:hAnsi="Arial" w:cs="Arial"/>
           <w:color w:val="000000"/>
         </w:rPr>
-        <w:t>We</w:t>
-      </w:r>
-      <w:proofErr w:type="gramEnd"/>
-      <w:r>
-        <w:rPr>
-          <w:rFonts w:ascii="Arial" w:eastAsia="Times New Roman" w:hAnsi="Arial" w:cs="Arial"/>
-          <w:color w:val="000000"/>
-        </w:rPr>
-        <w:t xml:space="preserve"> may use accuracy as a metric, but it depends on how balanced the dataset is between voters and non-voters. We will find that out during exploratory data analysis.</w:t>
+        <w:t>We may use accuracy as a metric, but it depends on how balanced the dataset is between voters and non-voters. We will find that out during exploratory data analysis.</w:t>
       </w:r>
     </w:p>
     <w:p>
@@ -334,7 +330,21 @@
           <w:rFonts w:ascii="Arial" w:eastAsia="Times New Roman" w:hAnsi="Arial" w:cs="Arial"/>
           <w:color w:val="000000"/>
         </w:rPr>
-        <w:t>Our group plans to meet weekly on Tuesdays to discuss progress in the projects. The table below outlines the progress and deliverables that we plan to achieve at each date.</w:t>
+        <w:t xml:space="preserve">Our group plans to meet weekly on Tuesdays to discuss progress </w:t>
+      </w:r>
+      <w:r>
+        <w:rPr>
+          <w:rFonts w:ascii="Arial" w:eastAsia="Times New Roman" w:hAnsi="Arial" w:cs="Arial"/>
+          <w:color w:val="000000"/>
+        </w:rPr>
+        <w:t>o</w:t>
+      </w:r>
+      <w:r>
+        <w:rPr>
+          <w:rFonts w:ascii="Arial" w:eastAsia="Times New Roman" w:hAnsi="Arial" w:cs="Arial"/>
+          <w:color w:val="000000"/>
+        </w:rPr>
+        <w:t>n the projects. The table below outlines the progress and deliverables that we plan to achieve at each date.</w:t>
       </w:r>
     </w:p>
     <w:p>

</xml_diff>